<commit_message>
Updated responsibilities for assignment 3
Adde known responsibilities, as well as other responsibilities to allocate
</commit_message>
<xml_diff>
--- a/Documentation/Responsibilities.docx
+++ b/Documentation/Responsibilities.docx
@@ -1,6 +1,6 @@
 
 <file path=word/document.xml><?xml version="1.0" encoding="utf-8"?>
-<w:document xmlns:wpc="http://schemas.microsoft.com/office/word/2010/wordprocessingCanvas" xmlns:cx="http://schemas.microsoft.com/office/drawing/2014/chartex" xmlns:cx1="http://schemas.microsoft.com/office/drawing/2015/9/8/chartex" xmlns:cx2="http://schemas.microsoft.com/office/drawing/2015/10/21/chartex" xmlns:cx3="http://schemas.microsoft.com/office/drawing/2016/5/9/chartex" xmlns:cx4="http://schemas.microsoft.com/office/drawing/2016/5/10/chartex" xmlns:cx5="http://schemas.microsoft.com/office/drawing/2016/5/11/chartex" xmlns:cx6="http://schemas.microsoft.com/office/drawing/2016/5/12/chartex" xmlns:cx7="http://schemas.microsoft.com/office/drawing/2016/5/13/chartex" xmlns:cx8="http://schemas.microsoft.com/office/drawing/2016/5/14/chartex" xmlns:mc="http://schemas.openxmlformats.org/markup-compatibility/2006" xmlns:aink="http://schemas.microsoft.com/office/drawing/2016/ink" xmlns:am3d="http://schemas.microsoft.com/office/drawing/2017/model3d" xmlns:o="urn:schemas-microsoft-com:office:office" xmlns:r="http://schemas.openxmlformats.org/officeDocument/2006/relationships" xmlns:m="http://schemas.openxmlformats.org/officeDocument/2006/math" xmlns:v="urn:schemas-microsoft-com:vml" xmlns:wp14="http://schemas.microsoft.com/office/word/2010/wordprocessingDrawing" xmlns:wp="http://schemas.openxmlformats.org/drawingml/2006/wordprocessingDrawing" xmlns:w10="urn:schemas-microsoft-com:office:word" xmlns:w="http://schemas.openxmlformats.org/wordprocessingml/2006/main" xmlns:w14="http://schemas.microsoft.com/office/word/2010/wordml" xmlns:w15="http://schemas.microsoft.com/office/word/2012/wordml" xmlns:w16cid="http://schemas.microsoft.com/office/word/2016/wordml/cid" xmlns:w16se="http://schemas.microsoft.com/office/word/2015/wordml/symex" xmlns:wpg="http://schemas.microsoft.com/office/word/2010/wordprocessingGroup" xmlns:wpi="http://schemas.microsoft.com/office/word/2010/wordprocessingInk" xmlns:wne="http://schemas.microsoft.com/office/word/2006/wordml" xmlns:wps="http://schemas.microsoft.com/office/word/2010/wordprocessingShape" mc:Ignorable="w14 w15 w16se w16cid wp14">
+<w:document xmlns:wpc="http://schemas.microsoft.com/office/word/2010/wordprocessingCanvas" xmlns:cx="http://schemas.microsoft.com/office/drawing/2014/chartex" xmlns:cx1="http://schemas.microsoft.com/office/drawing/2015/9/8/chartex" xmlns:cx2="http://schemas.microsoft.com/office/drawing/2015/10/21/chartex" xmlns:cx3="http://schemas.microsoft.com/office/drawing/2016/5/9/chartex" xmlns:cx4="http://schemas.microsoft.com/office/drawing/2016/5/10/chartex" xmlns:cx5="http://schemas.microsoft.com/office/drawing/2016/5/11/chartex" xmlns:cx6="http://schemas.microsoft.com/office/drawing/2016/5/12/chartex" xmlns:cx7="http://schemas.microsoft.com/office/drawing/2016/5/13/chartex" xmlns:cx8="http://schemas.microsoft.com/office/drawing/2016/5/14/chartex" xmlns:mc="http://schemas.openxmlformats.org/markup-compatibility/2006" xmlns:aink="http://schemas.microsoft.com/office/drawing/2016/ink" xmlns:am3d="http://schemas.microsoft.com/office/drawing/2017/model3d" xmlns:o="urn:schemas-microsoft-com:office:office" xmlns:r="http://schemas.openxmlformats.org/officeDocument/2006/relationships" xmlns:m="http://schemas.openxmlformats.org/officeDocument/2006/math" xmlns:v="urn:schemas-microsoft-com:vml" xmlns:wp14="http://schemas.microsoft.com/office/word/2010/wordprocessingDrawing" xmlns:wp="http://schemas.openxmlformats.org/drawingml/2006/wordprocessingDrawing" xmlns:w10="urn:schemas-microsoft-com:office:word" xmlns:w="http://schemas.openxmlformats.org/wordprocessingml/2006/main" xmlns:w14="http://schemas.microsoft.com/office/word/2010/wordml" xmlns:w15="http://schemas.microsoft.com/office/word/2012/wordml" xmlns:w16cex="http://schemas.microsoft.com/office/word/2018/wordml/cex" xmlns:w16cid="http://schemas.microsoft.com/office/word/2016/wordml/cid" xmlns:w16="http://schemas.microsoft.com/office/word/2018/wordml" xmlns:w16se="http://schemas.microsoft.com/office/word/2015/wordml/symex" xmlns:wpg="http://schemas.microsoft.com/office/word/2010/wordprocessingGroup" xmlns:wpi="http://schemas.microsoft.com/office/word/2010/wordprocessingInk" xmlns:wne="http://schemas.microsoft.com/office/word/2006/wordml" xmlns:wps="http://schemas.microsoft.com/office/word/2010/wordprocessingShape" mc:Ignorable="w14 w15 w16se w16cid w16 w16cex wp14">
   <w:body>
     <w:p>
       <w:pPr>
@@ -14,6 +14,78 @@
         </w:rPr>
         <w:t>Responsibilities</w:t>
       </w:r>
+    </w:p>
+    <w:p>
+      <w:pPr>
+        <w:rPr>
+          <w:lang w:val="en-US"/>
+        </w:rPr>
+      </w:pPr>
+      <w:r>
+        <w:rPr>
+          <w:lang w:val="en-US"/>
+        </w:rPr>
+        <w:t>To allocate:</w:t>
+      </w:r>
+    </w:p>
+    <w:p>
+      <w:pPr>
+        <w:rPr>
+          <w:lang w:val="en-US"/>
+        </w:rPr>
+      </w:pPr>
+      <w:r>
+        <w:rPr>
+          <w:lang w:val="en-US"/>
+        </w:rPr>
+        <w:t>Req1</w:t>
+      </w:r>
+    </w:p>
+    <w:p>
+      <w:pPr>
+        <w:rPr>
+          <w:lang w:val="en-US"/>
+        </w:rPr>
+      </w:pPr>
+      <w:r>
+        <w:rPr>
+          <w:lang w:val="en-US"/>
+        </w:rPr>
+        <w:t>Req2</w:t>
+      </w:r>
+    </w:p>
+    <w:p>
+      <w:pPr>
+        <w:rPr>
+          <w:lang w:val="en-US"/>
+        </w:rPr>
+      </w:pPr>
+      <w:r>
+        <w:rPr>
+          <w:lang w:val="en-US"/>
+        </w:rPr>
+        <w:t>Req4</w:t>
+      </w:r>
+    </w:p>
+    <w:p>
+      <w:pPr>
+        <w:rPr>
+          <w:lang w:val="en-US"/>
+        </w:rPr>
+      </w:pPr>
+      <w:r>
+        <w:rPr>
+          <w:lang w:val="en-US"/>
+        </w:rPr>
+        <w:t>Req5</w:t>
+      </w:r>
+    </w:p>
+    <w:p>
+      <w:pPr>
+        <w:rPr>
+          <w:lang w:val="en-US"/>
+        </w:rPr>
+      </w:pPr>
     </w:p>
     <w:tbl>
       <w:tblPr>
@@ -93,19 +165,29 @@
                 <w:lang w:val="en-US"/>
               </w:rPr>
             </w:pPr>
-            <w:proofErr w:type="spellStart"/>
             <w:r>
               <w:rPr>
                 <w:lang w:val="en-US"/>
               </w:rPr>
-              <w:t>Meka</w:t>
+              <w:t>Req3</w:t>
             </w:r>
-            <w:proofErr w:type="spellEnd"/>
+          </w:p>
+        </w:tc>
+        <w:tc>
+          <w:tcPr>
+            <w:tcW w:w="3006" w:type="dxa"/>
+          </w:tcPr>
+          <w:p>
+            <w:pPr>
+              <w:rPr>
+                <w:lang w:val="en-US"/>
+              </w:rPr>
+            </w:pPr>
             <w:r>
               <w:rPr>
                 <w:lang w:val="en-US"/>
               </w:rPr>
-              <w:t xml:space="preserve"> processing</w:t>
+              <w:t>Class Diagram</w:t>
             </w:r>
           </w:p>
         </w:tc>
@@ -119,30 +201,6 @@
                 <w:lang w:val="en-US"/>
               </w:rPr>
             </w:pPr>
-            <w:r>
-              <w:rPr>
-                <w:lang w:val="en-US"/>
-              </w:rPr>
-              <w:t>Research FHIR Request</w:t>
-            </w:r>
-          </w:p>
-        </w:tc>
-        <w:tc>
-          <w:tcPr>
-            <w:tcW w:w="3006" w:type="dxa"/>
-          </w:tcPr>
-          <w:p>
-            <w:pPr>
-              <w:rPr>
-                <w:lang w:val="en-US"/>
-              </w:rPr>
-            </w:pPr>
-            <w:r>
-              <w:rPr>
-                <w:lang w:val="en-US"/>
-              </w:rPr>
-              <w:t xml:space="preserve">Meetings discussing </w:t>
-            </w:r>
           </w:p>
         </w:tc>
       </w:tr>
@@ -157,22 +215,24 @@
                 <w:lang w:val="en-US"/>
               </w:rPr>
             </w:pPr>
-            <w:proofErr w:type="spellStart"/>
+          </w:p>
+        </w:tc>
+        <w:tc>
+          <w:tcPr>
+            <w:tcW w:w="3006" w:type="dxa"/>
+          </w:tcPr>
+          <w:p>
+            <w:pPr>
+              <w:rPr>
+                <w:lang w:val="en-US"/>
+              </w:rPr>
+            </w:pPr>
             <w:r>
               <w:rPr>
                 <w:lang w:val="en-US"/>
               </w:rPr>
-              <w:t>Meka</w:t>
+              <w:t>Design Rationale</w:t>
             </w:r>
-            <w:proofErr w:type="spellEnd"/>
-            <w:r>
-              <w:rPr>
-                <w:lang w:val="en-US"/>
-              </w:rPr>
-              <w:t xml:space="preserve"> Requests</w:t>
-            </w:r>
-            <w:bookmarkStart w:id="0" w:name="_GoBack"/>
-            <w:bookmarkEnd w:id="0"/>
           </w:p>
         </w:tc>
         <w:tc>
@@ -185,30 +245,6 @@
                 <w:lang w:val="en-US"/>
               </w:rPr>
             </w:pPr>
-            <w:r>
-              <w:rPr>
-                <w:lang w:val="en-US"/>
-              </w:rPr>
-              <w:t>Table Logic</w:t>
-            </w:r>
-          </w:p>
-        </w:tc>
-        <w:tc>
-          <w:tcPr>
-            <w:tcW w:w="3006" w:type="dxa"/>
-          </w:tcPr>
-          <w:p>
-            <w:pPr>
-              <w:rPr>
-                <w:lang w:val="en-US"/>
-              </w:rPr>
-            </w:pPr>
-            <w:r>
-              <w:rPr>
-                <w:lang w:val="en-US"/>
-              </w:rPr>
-              <w:t xml:space="preserve">JavaFX GUI </w:t>
-            </w:r>
           </w:p>
         </w:tc>
       </w:tr>
@@ -307,7 +343,7 @@
 </file>
 
 <file path=word/styles.xml><?xml version="1.0" encoding="utf-8"?>
-<w:styles xmlns:mc="http://schemas.openxmlformats.org/markup-compatibility/2006" xmlns:r="http://schemas.openxmlformats.org/officeDocument/2006/relationships" xmlns:w="http://schemas.openxmlformats.org/wordprocessingml/2006/main" xmlns:w14="http://schemas.microsoft.com/office/word/2010/wordml" xmlns:w15="http://schemas.microsoft.com/office/word/2012/wordml" xmlns:w16cid="http://schemas.microsoft.com/office/word/2016/wordml/cid" xmlns:w16se="http://schemas.microsoft.com/office/word/2015/wordml/symex" mc:Ignorable="w14 w15 w16se w16cid">
+<w:styles xmlns:mc="http://schemas.openxmlformats.org/markup-compatibility/2006" xmlns:r="http://schemas.openxmlformats.org/officeDocument/2006/relationships" xmlns:w="http://schemas.openxmlformats.org/wordprocessingml/2006/main" xmlns:w14="http://schemas.microsoft.com/office/word/2010/wordml" xmlns:w15="http://schemas.microsoft.com/office/word/2012/wordml" xmlns:w16cex="http://schemas.microsoft.com/office/word/2018/wordml/cex" xmlns:w16cid="http://schemas.microsoft.com/office/word/2016/wordml/cid" xmlns:w16="http://schemas.microsoft.com/office/word/2018/wordml" xmlns:w16se="http://schemas.microsoft.com/office/word/2015/wordml/symex" mc:Ignorable="w14 w15 w16se w16cid w16 w16cex">
   <w:docDefaults>
     <w:rPrDefault>
       <w:rPr>
@@ -323,7 +359,7 @@
       </w:pPr>
     </w:pPrDefault>
   </w:docDefaults>
-  <w:latentStyles w:defLockedState="0" w:defUIPriority="99" w:defSemiHidden="0" w:defUnhideWhenUsed="0" w:defQFormat="0" w:count="377">
+  <w:latentStyles w:defLockedState="0" w:defUIPriority="99" w:defSemiHidden="0" w:defUnhideWhenUsed="0" w:defQFormat="0" w:count="376">
     <w:lsdException w:name="Normal" w:uiPriority="0" w:qFormat="1"/>
     <w:lsdException w:name="heading 1" w:uiPriority="9" w:qFormat="1"/>
     <w:lsdException w:name="heading 2" w:semiHidden="1" w:uiPriority="9" w:unhideWhenUsed="1" w:qFormat="1"/>
@@ -700,7 +736,6 @@
     <w:lsdException w:name="Hashtag" w:semiHidden="1" w:unhideWhenUsed="1"/>
     <w:lsdException w:name="Unresolved Mention" w:semiHidden="1" w:unhideWhenUsed="1"/>
     <w:lsdException w:name="Smart Link" w:semiHidden="1" w:unhideWhenUsed="1"/>
-    <w:lsdException w:name="Smart Link Error" w:semiHidden="1" w:unhideWhenUsed="1"/>
   </w:latentStyles>
   <w:style w:type="paragraph" w:default="1" w:styleId="Normal">
     <w:name w:val="Normal"/>

</xml_diff>

<commit_message>
Updated the video. Made systolic history disappear/appear on checkbox
Updated class diagram to reflect changes. Minor change to responsibilities
</commit_message>
<xml_diff>
--- a/Documentation/Responsibilities.docx
+++ b/Documentation/Responsibilities.docx
@@ -15,78 +15,6 @@
         <w:t>Responsibilities</w:t>
       </w:r>
     </w:p>
-    <w:p>
-      <w:pPr>
-        <w:rPr>
-          <w:lang w:val="en-US"/>
-        </w:rPr>
-      </w:pPr>
-      <w:r>
-        <w:rPr>
-          <w:lang w:val="en-US"/>
-        </w:rPr>
-        <w:t>To allocate:</w:t>
-      </w:r>
-    </w:p>
-    <w:p>
-      <w:pPr>
-        <w:rPr>
-          <w:lang w:val="en-US"/>
-        </w:rPr>
-      </w:pPr>
-      <w:r>
-        <w:rPr>
-          <w:lang w:val="en-US"/>
-        </w:rPr>
-        <w:t>Req1</w:t>
-      </w:r>
-    </w:p>
-    <w:p>
-      <w:pPr>
-        <w:rPr>
-          <w:lang w:val="en-US"/>
-        </w:rPr>
-      </w:pPr>
-      <w:r>
-        <w:rPr>
-          <w:lang w:val="en-US"/>
-        </w:rPr>
-        <w:t>Req2</w:t>
-      </w:r>
-    </w:p>
-    <w:p>
-      <w:pPr>
-        <w:rPr>
-          <w:lang w:val="en-US"/>
-        </w:rPr>
-      </w:pPr>
-      <w:r>
-        <w:rPr>
-          <w:lang w:val="en-US"/>
-        </w:rPr>
-        <w:t>Req4</w:t>
-      </w:r>
-    </w:p>
-    <w:p>
-      <w:pPr>
-        <w:rPr>
-          <w:lang w:val="en-US"/>
-        </w:rPr>
-      </w:pPr>
-      <w:r>
-        <w:rPr>
-          <w:lang w:val="en-US"/>
-        </w:rPr>
-        <w:t>Req5</w:t>
-      </w:r>
-    </w:p>
-    <w:p>
-      <w:pPr>
-        <w:rPr>
-          <w:lang w:val="en-US"/>
-        </w:rPr>
-      </w:pPr>
-    </w:p>
     <w:tbl>
       <w:tblPr>
         <w:tblStyle w:val="TableGrid"/>
@@ -215,6 +143,12 @@
                 <w:lang w:val="en-US"/>
               </w:rPr>
             </w:pPr>
+            <w:r>
+              <w:rPr>
+                <w:lang w:val="en-US"/>
+              </w:rPr>
+              <w:t>Req4</w:t>
+            </w:r>
           </w:p>
         </w:tc>
         <w:tc>
@@ -259,6 +193,12 @@
                 <w:lang w:val="en-US"/>
               </w:rPr>
             </w:pPr>
+            <w:r>
+              <w:rPr>
+                <w:lang w:val="en-US"/>
+              </w:rPr>
+              <w:t>Req5</w:t>
+            </w:r>
           </w:p>
         </w:tc>
         <w:tc>
@@ -271,6 +211,12 @@
                 <w:lang w:val="en-US"/>
               </w:rPr>
             </w:pPr>
+            <w:r>
+              <w:rPr>
+                <w:lang w:val="en-US"/>
+              </w:rPr>
+              <w:t>Req1</w:t>
+            </w:r>
           </w:p>
         </w:tc>
         <w:tc>
@@ -309,6 +255,12 @@
                 <w:lang w:val="en-US"/>
               </w:rPr>
             </w:pPr>
+            <w:r>
+              <w:rPr>
+                <w:lang w:val="en-US"/>
+              </w:rPr>
+              <w:t>Req2</w:t>
+            </w:r>
           </w:p>
         </w:tc>
         <w:tc>

</xml_diff>